<commit_message>
go back button + log off
</commit_message>
<xml_diff>
--- a/INJIN-KIM-documentation-fullstack-m2.docx
+++ b/INJIN-KIM-documentation-fullstack-m2.docx
@@ -1,6 +1,6 @@
 
 <file path=word/document.xml><?xml version="1.0" encoding="utf-8"?>
-<w:document xmlns:wpc="http://schemas.microsoft.com/office/word/2010/wordprocessingCanvas" xmlns:cx="http://schemas.microsoft.com/office/drawing/2014/chartex" xmlns:cx1="http://schemas.microsoft.com/office/drawing/2015/9/8/chartex" xmlns:cx2="http://schemas.microsoft.com/office/drawing/2015/10/21/chartex" xmlns:cx3="http://schemas.microsoft.com/office/drawing/2016/5/9/chartex" xmlns:cx4="http://schemas.microsoft.com/office/drawing/2016/5/10/chartex" xmlns:cx5="http://schemas.microsoft.com/office/drawing/2016/5/11/chartex" xmlns:cx6="http://schemas.microsoft.com/office/drawing/2016/5/12/chartex" xmlns:cx7="http://schemas.microsoft.com/office/drawing/2016/5/13/chartex" xmlns:cx8="http://schemas.microsoft.com/office/drawing/2016/5/14/chartex" xmlns:mc="http://schemas.openxmlformats.org/markup-compatibility/2006" xmlns:aink="http://schemas.microsoft.com/office/drawing/2016/ink" xmlns:am3d="http://schemas.microsoft.com/office/drawing/2017/model3d" xmlns:o="urn:schemas-microsoft-com:office:office" xmlns:oel="http://schemas.microsoft.com/office/2019/extlst" xmlns:r="http://schemas.openxmlformats.org/officeDocument/2006/relationships" xmlns:m="http://schemas.openxmlformats.org/officeDocument/2006/math" xmlns:v="urn:schemas-microsoft-com:vml" xmlns:wp14="http://schemas.microsoft.com/office/word/2010/wordprocessingDrawing" xmlns:wp="http://schemas.openxmlformats.org/drawingml/2006/wordprocessingDrawing" xmlns:w10="urn:schemas-microsoft-com:office:word" xmlns:w="http://schemas.openxmlformats.org/wordprocessingml/2006/main" xmlns:w14="http://schemas.microsoft.com/office/word/2010/wordml" xmlns:w15="http://schemas.microsoft.com/office/word/2012/wordml" xmlns:w16cex="http://schemas.microsoft.com/office/word/2018/wordml/cex" xmlns:w16cid="http://schemas.microsoft.com/office/word/2016/wordml/cid" xmlns:w16="http://schemas.microsoft.com/office/word/2018/wordml" xmlns:w16du="http://schemas.microsoft.com/office/word/2023/wordml/word16du" xmlns:w16sdtdh="http://schemas.microsoft.com/office/word/2020/wordml/sdtdatahash" xmlns:w16se="http://schemas.microsoft.com/office/word/2015/wordml/symex" xmlns:wpg="http://schemas.microsoft.com/office/word/2010/wordprocessingGroup" xmlns:wpi="http://schemas.microsoft.com/office/word/2010/wordprocessingInk" xmlns:wne="http://schemas.microsoft.com/office/word/2006/wordml" xmlns:wps="http://schemas.microsoft.com/office/word/2010/wordprocessingShape" mc:Ignorable="w14 w15 w16se w16cid w16 w16cex w16sdtdh w16du wp14">
+<w:document xmlns:wpc="http://schemas.microsoft.com/office/word/2010/wordprocessingCanvas" xmlns:cx="http://schemas.microsoft.com/office/drawing/2014/chartex" xmlns:cx1="http://schemas.microsoft.com/office/drawing/2015/9/8/chartex" xmlns:cx2="http://schemas.microsoft.com/office/drawing/2015/10/21/chartex" xmlns:cx3="http://schemas.microsoft.com/office/drawing/2016/5/9/chartex" xmlns:cx4="http://schemas.microsoft.com/office/drawing/2016/5/10/chartex" xmlns:cx5="http://schemas.microsoft.com/office/drawing/2016/5/11/chartex" xmlns:cx6="http://schemas.microsoft.com/office/drawing/2016/5/12/chartex" xmlns:cx7="http://schemas.microsoft.com/office/drawing/2016/5/13/chartex" xmlns:cx8="http://schemas.microsoft.com/office/drawing/2016/5/14/chartex" xmlns:mc="http://schemas.openxmlformats.org/markup-compatibility/2006" xmlns:aink="http://schemas.microsoft.com/office/drawing/2016/ink" xmlns:am3d="http://schemas.microsoft.com/office/drawing/2017/model3d" xmlns:o="urn:schemas-microsoft-com:office:office" xmlns:oel="http://schemas.microsoft.com/office/2019/extlst" xmlns:r="http://schemas.openxmlformats.org/officeDocument/2006/relationships" xmlns:m="http://schemas.openxmlformats.org/officeDocument/2006/math" xmlns:v="urn:schemas-microsoft-com:vml" xmlns:wp14="http://schemas.microsoft.com/office/word/2010/wordprocessingDrawing" xmlns:wp="http://schemas.openxmlformats.org/drawingml/2006/wordprocessingDrawing" xmlns:w10="urn:schemas-microsoft-com:office:word" xmlns:w="http://schemas.openxmlformats.org/wordprocessingml/2006/main" xmlns:w14="http://schemas.microsoft.com/office/word/2010/wordml" xmlns:w15="http://schemas.microsoft.com/office/word/2012/wordml" xmlns:w16cex="http://schemas.microsoft.com/office/word/2018/wordml/cex" xmlns:w16cid="http://schemas.microsoft.com/office/word/2016/wordml/cid" xmlns:w16="http://schemas.microsoft.com/office/word/2018/wordml" xmlns:w16du="http://schemas.microsoft.com/office/word/2023/wordml/word16du" xmlns:w16sdtdh="http://schemas.microsoft.com/office/word/2020/wordml/sdtdatahash" xmlns:w16sdtfl="http://schemas.microsoft.com/office/word/2024/wordml/sdtformatlock" xmlns:w16se="http://schemas.microsoft.com/office/word/2015/wordml/symex" xmlns:wpg="http://schemas.microsoft.com/office/word/2010/wordprocessingGroup" xmlns:wpi="http://schemas.microsoft.com/office/word/2010/wordprocessingInk" xmlns:wne="http://schemas.microsoft.com/office/word/2006/wordml" xmlns:wps="http://schemas.microsoft.com/office/word/2010/wordprocessingShape" mc:Ignorable="w14 w15 w16se w16cid w16 w16cex w16sdtdh w16sdtfl w16du wp14">
   <w:body>
     <w:p>
       <w:pPr>
@@ -371,6 +371,9 @@
     <w:p/>
     <w:p>
       <w:r>
+        <w:rPr>
+          <w:noProof/>
+        </w:rPr>
         <w:drawing>
           <wp:inline distT="0" distB="0" distL="0" distR="0" wp14:anchorId="0B050625" wp14:editId="7F94A050">
             <wp:extent cx="2181529" cy="1009791"/>
@@ -408,6 +411,9 @@
         </w:drawing>
       </w:r>
       <w:r>
+        <w:rPr>
+          <w:noProof/>
+        </w:rPr>
         <w:drawing>
           <wp:inline distT="0" distB="0" distL="0" distR="0" wp14:anchorId="3C3272E4" wp14:editId="66C06B58">
             <wp:extent cx="2686050" cy="1001686"/>
@@ -458,6 +464,7 @@
         <w:rPr>
           <w:b/>
           <w:bCs/>
+          <w:noProof/>
           <w:sz w:val="48"/>
           <w:szCs w:val="48"/>
         </w:rPr>
@@ -700,6 +707,7 @@
         <w:rPr>
           <w:b/>
           <w:bCs/>
+          <w:noProof/>
           <w:sz w:val="40"/>
           <w:szCs w:val="40"/>
         </w:rPr>
@@ -754,6 +762,7 @@
         <w:rPr>
           <w:b/>
           <w:bCs/>
+          <w:noProof/>
           <w:sz w:val="40"/>
           <w:szCs w:val="40"/>
         </w:rPr>
@@ -877,6 +886,7 @@
         </w:rPr>
       </w:pPr>
       <w:proofErr w:type="spellStart"/>
+      <w:proofErr w:type="gramStart"/>
       <w:r>
         <w:rPr>
           <w:b/>
@@ -885,19 +895,13 @@
         <w:t>node</w:t>
       </w:r>
       <w:proofErr w:type="spellEnd"/>
-      <w:r>
-        <w:rPr>
-          <w:b/>
-          <w:bCs/>
-        </w:rPr>
-        <w:t xml:space="preserve"> ace serve </w:t>
-      </w:r>
-      <w:r>
-        <w:rPr>
-          <w:b/>
-          <w:bCs/>
-        </w:rPr>
-        <w:t>–</w:t>
+      <w:proofErr w:type="gramEnd"/>
+      <w:r>
+        <w:rPr>
+          <w:b/>
+          <w:bCs/>
+        </w:rPr>
+        <w:t xml:space="preserve"> ace serve –</w:t>
       </w:r>
       <w:proofErr w:type="spellStart"/>
       <w:r>
@@ -957,6 +961,7 @@
         <w:rPr>
           <w:b/>
           <w:bCs/>
+          <w:noProof/>
           <w:sz w:val="40"/>
           <w:szCs w:val="40"/>
         </w:rPr>
@@ -1134,6 +1139,7 @@
         <w:rPr>
           <w:b/>
           <w:bCs/>
+          <w:noProof/>
           <w:sz w:val="40"/>
           <w:szCs w:val="40"/>
         </w:rPr>
@@ -1191,6 +1197,7 @@
         </w:numPr>
         <w:jc w:val="both"/>
       </w:pPr>
+      <w:proofErr w:type="gramStart"/>
       <w:r>
         <w:rPr>
           <w:b/>
@@ -1198,6 +1205,7 @@
         </w:rPr>
         <w:t>Email</w:t>
       </w:r>
+      <w:proofErr w:type="gramEnd"/>
       <w:r>
         <w:t> : information obligatoire pour se connecter</w:t>
       </w:r>
@@ -1260,6 +1268,9 @@
         <w:jc w:val="both"/>
       </w:pPr>
       <w:r>
+        <w:rPr>
+          <w:noProof/>
+        </w:rPr>
         <w:drawing>
           <wp:inline distT="0" distB="0" distL="0" distR="0" wp14:anchorId="469EF107" wp14:editId="487EF072">
             <wp:extent cx="5760720" cy="325120"/>
@@ -1451,13 +1462,7 @@
     </w:p>
     <w:p>
       <w:r>
-        <w:t>La page d</w:t>
-      </w:r>
-      <w:r>
-        <w:t>’inscription</w:t>
-      </w:r>
-      <w:r>
-        <w:t xml:space="preserve"> est accessible sur l’url </w:t>
+        <w:t xml:space="preserve">La page d’inscription est accessible sur l’url </w:t>
       </w:r>
       <w:r>
         <w:t>http://127.0.0.1:3333/register</w:t>
@@ -1473,6 +1478,9 @@
         <w:jc w:val="center"/>
       </w:pPr>
       <w:r>
+        <w:rPr>
+          <w:noProof/>
+        </w:rPr>
         <w:drawing>
           <wp:inline distT="0" distB="0" distL="0" distR="0" wp14:anchorId="61763FA4" wp14:editId="25558172">
             <wp:extent cx="3810000" cy="3228024"/>
@@ -1527,6 +1535,7 @@
         </w:numPr>
         <w:jc w:val="both"/>
       </w:pPr>
+      <w:proofErr w:type="gramStart"/>
       <w:r>
         <w:rPr>
           <w:b/>
@@ -1534,11 +1543,9 @@
         </w:rPr>
         <w:t>Email</w:t>
       </w:r>
-      <w:r>
-        <w:t> : information obligatoire pour s</w:t>
-      </w:r>
-      <w:r>
-        <w:t>’inscrire</w:t>
+      <w:proofErr w:type="gramEnd"/>
+      <w:r>
+        <w:t> : information obligatoire pour s’inscrire</w:t>
       </w:r>
     </w:p>
     <w:p>
@@ -1560,10 +1567,7 @@
       </w:r>
       <w:proofErr w:type="spellEnd"/>
       <w:r>
-        <w:t> : mot de passe obligatoire pour s</w:t>
-      </w:r>
-      <w:r>
-        <w:t>’inscrire</w:t>
+        <w:t> : mot de passe obligatoire pour s’inscrire</w:t>
       </w:r>
     </w:p>
     <w:p>
@@ -1592,10 +1596,7 @@
       </w:r>
       <w:proofErr w:type="spellEnd"/>
       <w:r>
-        <w:t xml:space="preserve"> permet d’appeler le backend pour faire l</w:t>
-      </w:r>
-      <w:r>
-        <w:t>’inscription</w:t>
+        <w:t xml:space="preserve"> permet d’appeler le backend pour faire l’inscription</w:t>
       </w:r>
     </w:p>
     <w:p>
@@ -1618,6 +1619,7 @@
         <w:rPr>
           <w:b/>
           <w:bCs/>
+          <w:noProof/>
         </w:rPr>
         <w:drawing>
           <wp:inline distT="0" distB="0" distL="0" distR="0" wp14:anchorId="0CB2E891" wp14:editId="3821ADEB">
@@ -1727,54 +1729,56 @@
           <w:bCs/>
           <w:lang w:val="en-US"/>
         </w:rPr>
-        <w:t xml:space="preserve">Si email </w:t>
-      </w:r>
+        <w:t xml:space="preserve">Si email déjà </w:t>
+      </w:r>
+      <w:proofErr w:type="spellStart"/>
       <w:r>
         <w:rPr>
           <w:b/>
           <w:bCs/>
           <w:lang w:val="en-US"/>
         </w:rPr>
-        <w:t xml:space="preserve">déjà </w:t>
+        <w:t>existant</w:t>
+      </w:r>
+      <w:proofErr w:type="spellEnd"/>
+      <w:r>
+        <w:rPr>
+          <w:b/>
+          <w:bCs/>
+          <w:lang w:val="en-US"/>
+        </w:rPr>
+        <w:t xml:space="preserve">: </w:t>
+      </w:r>
+      <w:r>
+        <w:t xml:space="preserve">This email </w:t>
       </w:r>
       <w:proofErr w:type="spellStart"/>
       <w:r>
-        <w:rPr>
-          <w:b/>
-          <w:bCs/>
-          <w:lang w:val="en-US"/>
-        </w:rPr>
-        <w:t>existant</w:t>
+        <w:t>already</w:t>
       </w:r>
       <w:proofErr w:type="spellEnd"/>
       <w:r>
-        <w:rPr>
-          <w:b/>
-          <w:bCs/>
-          <w:lang w:val="en-US"/>
-        </w:rPr>
-        <w:t xml:space="preserve">: </w:t>
-      </w:r>
-      <w:r>
-        <w:t xml:space="preserve">This email </w:t>
+        <w:t xml:space="preserve"> </w:t>
       </w:r>
       <w:proofErr w:type="spellStart"/>
-      <w:r>
-        <w:t>already</w:t>
+      <w:proofErr w:type="gramStart"/>
+      <w:r>
+        <w:t>exist</w:t>
       </w:r>
       <w:proofErr w:type="spellEnd"/>
-      <w:r>
-        <w:t xml:space="preserve"> </w:t>
-      </w:r>
-      <w:proofErr w:type="spellStart"/>
-      <w:r>
-        <w:t>exist</w:t>
-      </w:r>
-      <w:proofErr w:type="spellEnd"/>
-    </w:p>
-    <w:p>
-      <w:r>
-        <w:t>Redirection vers la page de connexion une fois que l’inscription est faites.</w:t>
+      <w:proofErr w:type="gramEnd"/>
+    </w:p>
+    <w:p>
+      <w:r>
+        <w:t xml:space="preserve">Redirection vers la page de connexion une fois que l’inscription est </w:t>
+      </w:r>
+      <w:proofErr w:type="gramStart"/>
+      <w:r>
+        <w:t>faites</w:t>
+      </w:r>
+      <w:proofErr w:type="gramEnd"/>
+      <w:r>
+        <w:t>.</w:t>
       </w:r>
     </w:p>
     <w:p>
@@ -1804,13 +1808,7 @@
     </w:p>
     <w:p>
       <w:r>
-        <w:t xml:space="preserve">La page </w:t>
-      </w:r>
-      <w:r>
-        <w:t>de lobby</w:t>
-      </w:r>
-      <w:r>
-        <w:t xml:space="preserve"> est accessible sur l’url </w:t>
+        <w:t xml:space="preserve">La page de lobby est accessible sur l’url </w:t>
       </w:r>
       <w:hyperlink r:id="rId17" w:history="1">
         <w:r>
@@ -1864,6 +1862,7 @@
         <w:rPr>
           <w:b/>
           <w:bCs/>
+          <w:noProof/>
           <w:sz w:val="40"/>
           <w:szCs w:val="40"/>
         </w:rPr>
@@ -2075,21 +2074,7 @@
           <w:b/>
           <w:bCs/>
         </w:rPr>
-        <w:t xml:space="preserve">Si </w:t>
-      </w:r>
-      <w:r>
-        <w:rPr>
-          <w:b/>
-          <w:bCs/>
-        </w:rPr>
-        <w:t>pas de nom de salle :</w:t>
-      </w:r>
-      <w:r>
-        <w:rPr>
-          <w:b/>
-          <w:bCs/>
-        </w:rPr>
-        <w:t xml:space="preserve"> </w:t>
+        <w:t xml:space="preserve">Si pas de nom de salle : </w:t>
       </w:r>
       <w:r>
         <w:t xml:space="preserve">A room </w:t>
@@ -2184,7 +2169,6 @@
           <w:bCs/>
           <w:sz w:val="40"/>
           <w:szCs w:val="40"/>
-          <w:lang w:val="en-US"/>
         </w:rPr>
       </w:pPr>
       <w:r>
@@ -2193,7 +2177,6 @@
           <w:bCs/>
           <w:sz w:val="40"/>
           <w:szCs w:val="40"/>
-          <w:lang w:val="en-US"/>
         </w:rPr>
         <w:lastRenderedPageBreak/>
         <w:t>Salle de jeu</w:t>
@@ -2242,6 +2225,7 @@
       </w:pPr>
       <w:r>
         <w:rPr>
+          <w:noProof/>
           <w:lang w:val="en-US"/>
         </w:rPr>
         <w:drawing>
@@ -2295,7 +2279,15 @@
         </w:tabs>
       </w:pPr>
       <w:r>
-        <w:t>Le nom de l’utilisateur (email)</w:t>
+        <w:t>Le nom de l’utilisateur (</w:t>
+      </w:r>
+      <w:proofErr w:type="gramStart"/>
+      <w:r>
+        <w:t>email</w:t>
+      </w:r>
+      <w:proofErr w:type="gramEnd"/>
+      <w:r>
+        <w:t>)</w:t>
       </w:r>
       <w:r>
         <w:t xml:space="preserve"> avec un bouton de retour est disponible en haut à gauche.</w:t>
@@ -2342,6 +2334,9 @@
         <w:jc w:val="center"/>
       </w:pPr>
       <w:r>
+        <w:rPr>
+          <w:noProof/>
+        </w:rPr>
         <w:drawing>
           <wp:inline distT="0" distB="0" distL="0" distR="0" wp14:anchorId="2EF43F5D" wp14:editId="64FB419E">
             <wp:extent cx="1724266" cy="885949"/>
@@ -2403,6 +2398,9 @@
         <w:jc w:val="center"/>
       </w:pPr>
       <w:r>
+        <w:rPr>
+          <w:noProof/>
+        </w:rPr>
         <w:drawing>
           <wp:inline distT="0" distB="0" distL="0" distR="0" wp14:anchorId="4A2056F9" wp14:editId="0E69A8A0">
             <wp:extent cx="3257550" cy="3189050"/>
@@ -2464,6 +2462,9 @@
         <w:jc w:val="center"/>
       </w:pPr>
       <w:r>
+        <w:rPr>
+          <w:noProof/>
+        </w:rPr>
         <w:drawing>
           <wp:inline distT="0" distB="0" distL="0" distR="0" wp14:anchorId="3312A34C" wp14:editId="7AAC89B5">
             <wp:extent cx="2167294" cy="3228975"/>
@@ -2551,6 +2552,9 @@
         </w:tabs>
       </w:pPr>
       <w:r>
+        <w:rPr>
+          <w:noProof/>
+        </w:rPr>
         <w:drawing>
           <wp:inline distT="0" distB="0" distL="0" distR="0" wp14:anchorId="6AE91E6A" wp14:editId="2A66D6A0">
             <wp:extent cx="4753638" cy="2505425"/>
@@ -2594,7 +2598,15 @@
         <w:ind w:firstLine="708"/>
       </w:pPr>
       <w:r>
-        <w:t xml:space="preserve">L’envoi d’un message considère à récupérer la string et de faire un </w:t>
+        <w:t xml:space="preserve">L’envoi d’un message considère à récupérer </w:t>
+      </w:r>
+      <w:proofErr w:type="gramStart"/>
+      <w:r>
+        <w:t>la string</w:t>
+      </w:r>
+      <w:proofErr w:type="gramEnd"/>
+      <w:r>
+        <w:t xml:space="preserve"> et de faire un </w:t>
       </w:r>
       <w:proofErr w:type="spellStart"/>
       <w:r>
@@ -2614,6 +2626,9 @@
         <w:ind w:firstLine="708"/>
       </w:pPr>
       <w:r>
+        <w:rPr>
+          <w:noProof/>
+        </w:rPr>
         <w:drawing>
           <wp:inline distT="0" distB="0" distL="0" distR="0" wp14:anchorId="0D7B8A45" wp14:editId="3E21974D">
             <wp:extent cx="5760720" cy="1898650"/>
@@ -2704,7 +2719,15 @@
         <w:t xml:space="preserve"> </w:t>
       </w:r>
       <w:r>
-        <w:t>et attend que le manager de socket répond quand deux joueurs on participés.</w:t>
+        <w:t xml:space="preserve">et attend que le manager de socket </w:t>
+      </w:r>
+      <w:proofErr w:type="gramStart"/>
+      <w:r>
+        <w:t>répond</w:t>
+      </w:r>
+      <w:proofErr w:type="gramEnd"/>
+      <w:r>
+        <w:t xml:space="preserve"> quand deux joueurs on participés.</w:t>
       </w:r>
     </w:p>
     <w:p>
@@ -2724,6 +2747,9 @@
         </w:tabs>
       </w:pPr>
       <w:r>
+        <w:rPr>
+          <w:noProof/>
+        </w:rPr>
         <w:drawing>
           <wp:inline distT="0" distB="0" distL="0" distR="0" wp14:anchorId="2B16BE6A" wp14:editId="220EDAEF">
             <wp:extent cx="5760720" cy="5770245"/>
@@ -2768,7 +2794,15 @@
         </w:tabs>
       </w:pPr>
       <w:r>
-        <w:t xml:space="preserve">Lorsqu’un joueur veux jouer on fait donc un </w:t>
+        <w:t xml:space="preserve">Lorsqu’un joueur </w:t>
+      </w:r>
+      <w:proofErr w:type="gramStart"/>
+      <w:r>
+        <w:t>veux</w:t>
+      </w:r>
+      <w:proofErr w:type="gramEnd"/>
+      <w:r>
+        <w:t xml:space="preserve"> jouer on fait donc un </w:t>
       </w:r>
       <w:proofErr w:type="spellStart"/>
       <w:r>
@@ -2790,6 +2824,9 @@
         </w:tabs>
       </w:pPr>
       <w:r>
+        <w:rPr>
+          <w:noProof/>
+        </w:rPr>
         <w:drawing>
           <wp:inline distT="0" distB="0" distL="0" distR="0" wp14:anchorId="56467941" wp14:editId="27911451">
             <wp:extent cx="5760720" cy="289560"/>
@@ -2850,6 +2887,9 @@
         </w:tabs>
       </w:pPr>
       <w:r>
+        <w:rPr>
+          <w:noProof/>
+        </w:rPr>
         <w:drawing>
           <wp:inline distT="0" distB="0" distL="0" distR="0" wp14:anchorId="25440D8A" wp14:editId="73E9232D">
             <wp:extent cx="5760720" cy="1559560"/>
@@ -2894,6 +2934,9 @@
         </w:tabs>
       </w:pPr>
       <w:r>
+        <w:rPr>
+          <w:noProof/>
+        </w:rPr>
         <w:drawing>
           <wp:inline distT="0" distB="0" distL="0" distR="0" wp14:anchorId="3910ACC4" wp14:editId="0D89E7A3">
             <wp:extent cx="5760720" cy="1510030"/>
@@ -2941,6 +2984,9 @@
         <w:tab/>
       </w:r>
       <w:r>
+        <w:rPr>
+          <w:noProof/>
+        </w:rPr>
         <w:drawing>
           <wp:inline distT="0" distB="0" distL="0" distR="0" wp14:anchorId="48F7FF89" wp14:editId="23DEAF1F">
             <wp:extent cx="5760720" cy="1685925"/>
@@ -2978,6 +3024,363 @@
         </w:drawing>
       </w:r>
     </w:p>
+    <w:p>
+      <w:r>
+        <w:br w:type="page"/>
+      </w:r>
+    </w:p>
+    <w:p>
+      <w:pPr>
+        <w:tabs>
+          <w:tab w:val="left" w:pos="2943"/>
+        </w:tabs>
+        <w:rPr>
+          <w:b/>
+          <w:bCs/>
+          <w:sz w:val="40"/>
+          <w:szCs w:val="40"/>
+        </w:rPr>
+      </w:pPr>
+      <w:r>
+        <w:rPr>
+          <w:b/>
+          <w:bCs/>
+          <w:sz w:val="40"/>
+          <w:szCs w:val="40"/>
+        </w:rPr>
+        <w:lastRenderedPageBreak/>
+        <w:t xml:space="preserve">Utilisation du </w:t>
+      </w:r>
+      <w:proofErr w:type="spellStart"/>
+      <w:r>
+        <w:rPr>
+          <w:b/>
+          <w:bCs/>
+          <w:sz w:val="40"/>
+          <w:szCs w:val="40"/>
+        </w:rPr>
+        <w:t>template</w:t>
+      </w:r>
+      <w:proofErr w:type="spellEnd"/>
+      <w:r>
+        <w:rPr>
+          <w:b/>
+          <w:bCs/>
+          <w:sz w:val="40"/>
+          <w:szCs w:val="40"/>
+        </w:rPr>
+        <w:t xml:space="preserve"> avec Adonis</w:t>
+      </w:r>
+    </w:p>
+    <w:p>
+      <w:pPr>
+        <w:tabs>
+          <w:tab w:val="left" w:pos="2943"/>
+        </w:tabs>
+      </w:pPr>
+    </w:p>
+    <w:p>
+      <w:pPr>
+        <w:tabs>
+          <w:tab w:val="left" w:pos="2943"/>
+        </w:tabs>
+      </w:pPr>
+      <w:r>
+        <w:t xml:space="preserve">Avec adonis dans le projet j’utilise des conditions </w:t>
+      </w:r>
+      <w:r>
+        <w:t>d’affichage comme</w:t>
+      </w:r>
+      <w:r>
+        <w:t xml:space="preserve"> </w:t>
+      </w:r>
+    </w:p>
+    <w:p>
+      <w:pPr>
+        <w:tabs>
+          <w:tab w:val="left" w:pos="2943"/>
+        </w:tabs>
+      </w:pPr>
+      <w:r>
+        <w:drawing>
+          <wp:inline distT="0" distB="0" distL="0" distR="0" wp14:anchorId="2B103836" wp14:editId="7876A4A7">
+            <wp:extent cx="5182323" cy="1333686"/>
+            <wp:effectExtent l="0" t="0" r="0" b="0"/>
+            <wp:docPr id="845480167" name="Image 1" descr="Une image contenant texte, capture d’écran, Police, ligne&#10;&#10;Description générée automatiquement"/>
+            <wp:cNvGraphicFramePr>
+              <a:graphicFrameLocks xmlns:a="http://schemas.openxmlformats.org/drawingml/2006/main" noChangeAspect="1"/>
+            </wp:cNvGraphicFramePr>
+            <a:graphic xmlns:a="http://schemas.openxmlformats.org/drawingml/2006/main">
+              <a:graphicData uri="http://schemas.openxmlformats.org/drawingml/2006/picture">
+                <pic:pic xmlns:pic="http://schemas.openxmlformats.org/drawingml/2006/picture">
+                  <pic:nvPicPr>
+                    <pic:cNvPr id="845480167" name="Image 1" descr="Une image contenant texte, capture d’écran, Police, ligne&#10;&#10;Description générée automatiquement"/>
+                    <pic:cNvPicPr/>
+                  </pic:nvPicPr>
+                  <pic:blipFill>
+                    <a:blip r:embed="rId31"/>
+                    <a:stretch>
+                      <a:fillRect/>
+                    </a:stretch>
+                  </pic:blipFill>
+                  <pic:spPr>
+                    <a:xfrm>
+                      <a:off x="0" y="0"/>
+                      <a:ext cx="5182323" cy="1333686"/>
+                    </a:xfrm>
+                    <a:prstGeom prst="rect">
+                      <a:avLst/>
+                    </a:prstGeom>
+                  </pic:spPr>
+                </pic:pic>
+              </a:graphicData>
+            </a:graphic>
+          </wp:inline>
+        </w:drawing>
+      </w:r>
+    </w:p>
+    <w:p>
+      <w:pPr>
+        <w:tabs>
+          <w:tab w:val="left" w:pos="2943"/>
+        </w:tabs>
+      </w:pPr>
+      <w:r>
+        <w:t xml:space="preserve">Et aussi de l’injection de données via les </w:t>
+      </w:r>
+      <w:proofErr w:type="spellStart"/>
+      <w:r>
+        <w:t>controller</w:t>
+      </w:r>
+      <w:proofErr w:type="spellEnd"/>
+      <w:r>
+        <w:t xml:space="preserve"> exemple :</w:t>
+      </w:r>
+    </w:p>
+    <w:p>
+      <w:pPr>
+        <w:tabs>
+          <w:tab w:val="left" w:pos="2943"/>
+        </w:tabs>
+      </w:pPr>
+      <w:r>
+        <w:drawing>
+          <wp:inline distT="0" distB="0" distL="0" distR="0" wp14:anchorId="754567FC" wp14:editId="71729931">
+            <wp:extent cx="4782217" cy="1076475"/>
+            <wp:effectExtent l="0" t="0" r="0" b="9525"/>
+            <wp:docPr id="1896345426" name="Image 1" descr="Une image contenant texte, capture d’écran, Police&#10;&#10;Description générée automatiquement"/>
+            <wp:cNvGraphicFramePr>
+              <a:graphicFrameLocks xmlns:a="http://schemas.openxmlformats.org/drawingml/2006/main" noChangeAspect="1"/>
+            </wp:cNvGraphicFramePr>
+            <a:graphic xmlns:a="http://schemas.openxmlformats.org/drawingml/2006/main">
+              <a:graphicData uri="http://schemas.openxmlformats.org/drawingml/2006/picture">
+                <pic:pic xmlns:pic="http://schemas.openxmlformats.org/drawingml/2006/picture">
+                  <pic:nvPicPr>
+                    <pic:cNvPr id="1896345426" name="Image 1" descr="Une image contenant texte, capture d’écran, Police&#10;&#10;Description générée automatiquement"/>
+                    <pic:cNvPicPr/>
+                  </pic:nvPicPr>
+                  <pic:blipFill>
+                    <a:blip r:embed="rId32"/>
+                    <a:stretch>
+                      <a:fillRect/>
+                    </a:stretch>
+                  </pic:blipFill>
+                  <pic:spPr>
+                    <a:xfrm>
+                      <a:off x="0" y="0"/>
+                      <a:ext cx="4782217" cy="1076475"/>
+                    </a:xfrm>
+                    <a:prstGeom prst="rect">
+                      <a:avLst/>
+                    </a:prstGeom>
+                  </pic:spPr>
+                </pic:pic>
+              </a:graphicData>
+            </a:graphic>
+          </wp:inline>
+        </w:drawing>
+      </w:r>
+    </w:p>
+    <w:p>
+      <w:pPr>
+        <w:tabs>
+          <w:tab w:val="left" w:pos="2943"/>
+        </w:tabs>
+      </w:pPr>
+      <w:r>
+        <w:t xml:space="preserve">Pour montrer le lobby je renvoie l’utilisateur courant ainsi que la liste des </w:t>
+      </w:r>
+      <w:proofErr w:type="spellStart"/>
+      <w:r>
+        <w:t>rooms</w:t>
+      </w:r>
+      <w:proofErr w:type="spellEnd"/>
+      <w:r>
+        <w:t xml:space="preserve"> du lobby</w:t>
+      </w:r>
+    </w:p>
+    <w:p>
+      <w:pPr>
+        <w:rPr>
+          <w:b/>
+          <w:bCs/>
+          <w:sz w:val="40"/>
+          <w:szCs w:val="40"/>
+        </w:rPr>
+      </w:pPr>
+      <w:r>
+        <w:rPr>
+          <w:b/>
+          <w:bCs/>
+          <w:sz w:val="40"/>
+          <w:szCs w:val="40"/>
+        </w:rPr>
+        <w:br w:type="page"/>
+      </w:r>
+    </w:p>
+    <w:p>
+      <w:pPr>
+        <w:tabs>
+          <w:tab w:val="left" w:pos="2943"/>
+        </w:tabs>
+        <w:rPr>
+          <w:b/>
+          <w:bCs/>
+          <w:sz w:val="40"/>
+          <w:szCs w:val="40"/>
+        </w:rPr>
+      </w:pPr>
+      <w:r>
+        <w:rPr>
+          <w:b/>
+          <w:bCs/>
+          <w:sz w:val="40"/>
+          <w:szCs w:val="40"/>
+        </w:rPr>
+        <w:lastRenderedPageBreak/>
+        <w:t>Gestion de profil</w:t>
+      </w:r>
+    </w:p>
+    <w:p>
+      <w:pPr>
+        <w:tabs>
+          <w:tab w:val="left" w:pos="2943"/>
+        </w:tabs>
+      </w:pPr>
+      <w:r>
+        <w:t xml:space="preserve">Dans l’application il y a deux profils. Cela dépend de la valeur de </w:t>
+      </w:r>
+      <w:proofErr w:type="spellStart"/>
+      <w:r>
+        <w:t>is_admin</w:t>
+      </w:r>
+      <w:proofErr w:type="spellEnd"/>
+      <w:r>
+        <w:t xml:space="preserve"> dans la BDD</w:t>
+      </w:r>
+    </w:p>
+    <w:p>
+      <w:pPr>
+        <w:pStyle w:val="Paragraphedeliste"/>
+        <w:numPr>
+          <w:ilvl w:val="0"/>
+          <w:numId w:val="10"/>
+        </w:numPr>
+        <w:tabs>
+          <w:tab w:val="left" w:pos="2943"/>
+        </w:tabs>
+      </w:pPr>
+      <w:r>
+        <w:t>Admin</w:t>
+      </w:r>
+    </w:p>
+    <w:p>
+      <w:pPr>
+        <w:pStyle w:val="Paragraphedeliste"/>
+        <w:numPr>
+          <w:ilvl w:val="0"/>
+          <w:numId w:val="10"/>
+        </w:numPr>
+        <w:tabs>
+          <w:tab w:val="left" w:pos="2943"/>
+        </w:tabs>
+      </w:pPr>
+      <w:r>
+        <w:t>Simple utilisateur</w:t>
+      </w:r>
+    </w:p>
+    <w:p>
+      <w:pPr>
+        <w:tabs>
+          <w:tab w:val="left" w:pos="2943"/>
+        </w:tabs>
+      </w:pPr>
+      <w:r>
+        <w:t xml:space="preserve">L’admin peut accéder à une page supplémentaire uniquement pour les admins qui liste les utilisateurs de l’application </w:t>
+      </w:r>
+      <w:r>
+        <w:rPr>
+          <w:b/>
+          <w:bCs/>
+        </w:rPr>
+        <w:t>http://127.0.0.1:3333/admin/users</w:t>
+      </w:r>
+    </w:p>
+    <w:p>
+      <w:pPr>
+        <w:tabs>
+          <w:tab w:val="left" w:pos="2943"/>
+        </w:tabs>
+        <w:jc w:val="center"/>
+      </w:pPr>
+      <w:r>
+        <w:drawing>
+          <wp:inline distT="0" distB="0" distL="0" distR="0" wp14:anchorId="7FCE1EB5" wp14:editId="544B5795">
+            <wp:extent cx="2407599" cy="5286375"/>
+            <wp:effectExtent l="0" t="0" r="0" b="0"/>
+            <wp:docPr id="2132524553" name="Image 1" descr="Une image contenant texte, capture d’écran, Police, menu&#10;&#10;Description générée automatiquement"/>
+            <wp:cNvGraphicFramePr>
+              <a:graphicFrameLocks xmlns:a="http://schemas.openxmlformats.org/drawingml/2006/main" noChangeAspect="1"/>
+            </wp:cNvGraphicFramePr>
+            <a:graphic xmlns:a="http://schemas.openxmlformats.org/drawingml/2006/main">
+              <a:graphicData uri="http://schemas.openxmlformats.org/drawingml/2006/picture">
+                <pic:pic xmlns:pic="http://schemas.openxmlformats.org/drawingml/2006/picture">
+                  <pic:nvPicPr>
+                    <pic:cNvPr id="2132524553" name="Image 1" descr="Une image contenant texte, capture d’écran, Police, menu&#10;&#10;Description générée automatiquement"/>
+                    <pic:cNvPicPr/>
+                  </pic:nvPicPr>
+                  <pic:blipFill>
+                    <a:blip r:embed="rId33"/>
+                    <a:stretch>
+                      <a:fillRect/>
+                    </a:stretch>
+                  </pic:blipFill>
+                  <pic:spPr>
+                    <a:xfrm>
+                      <a:off x="0" y="0"/>
+                      <a:ext cx="2409777" cy="5291158"/>
+                    </a:xfrm>
+                    <a:prstGeom prst="rect">
+                      <a:avLst/>
+                    </a:prstGeom>
+                  </pic:spPr>
+                </pic:pic>
+              </a:graphicData>
+            </a:graphic>
+          </wp:inline>
+        </w:drawing>
+      </w:r>
+    </w:p>
+    <w:p>
+      <w:pPr>
+        <w:tabs>
+          <w:tab w:val="left" w:pos="2943"/>
+        </w:tabs>
+      </w:pPr>
+      <w:r>
+        <w:t>Si l’utilisateur n’est pas admin alors il est redirigé vers la page HOME de l’application</w:t>
+      </w:r>
+    </w:p>
     <w:sectPr>
       <w:pgSz w:w="11906" w:h="16838"/>
       <w:pgMar w:top="1417" w:right="1417" w:bottom="1417" w:left="1417" w:header="720" w:footer="720" w:gutter="0"/>
@@ -2989,7 +3392,7 @@
 </file>
 
 <file path=word/numbering.xml><?xml version="1.0" encoding="utf-8"?>
-<w:numbering xmlns:wpc="http://schemas.microsoft.com/office/word/2010/wordprocessingCanvas" xmlns:cx="http://schemas.microsoft.com/office/drawing/2014/chartex" xmlns:cx1="http://schemas.microsoft.com/office/drawing/2015/9/8/chartex" xmlns:cx2="http://schemas.microsoft.com/office/drawing/2015/10/21/chartex" xmlns:cx3="http://schemas.microsoft.com/office/drawing/2016/5/9/chartex" xmlns:cx4="http://schemas.microsoft.com/office/drawing/2016/5/10/chartex" xmlns:cx5="http://schemas.microsoft.com/office/drawing/2016/5/11/chartex" xmlns:cx6="http://schemas.microsoft.com/office/drawing/2016/5/12/chartex" xmlns:cx7="http://schemas.microsoft.com/office/drawing/2016/5/13/chartex" xmlns:cx8="http://schemas.microsoft.com/office/drawing/2016/5/14/chartex" xmlns:mc="http://schemas.openxmlformats.org/markup-compatibility/2006" xmlns:aink="http://schemas.microsoft.com/office/drawing/2016/ink" xmlns:am3d="http://schemas.microsoft.com/office/drawing/2017/model3d" xmlns:o="urn:schemas-microsoft-com:office:office" xmlns:oel="http://schemas.microsoft.com/office/2019/extlst" xmlns:r="http://schemas.openxmlformats.org/officeDocument/2006/relationships" xmlns:m="http://schemas.openxmlformats.org/officeDocument/2006/math" xmlns:v="urn:schemas-microsoft-com:vml" xmlns:wp14="http://schemas.microsoft.com/office/word/2010/wordprocessingDrawing" xmlns:wp="http://schemas.openxmlformats.org/drawingml/2006/wordprocessingDrawing" xmlns:w10="urn:schemas-microsoft-com:office:word" xmlns:w="http://schemas.openxmlformats.org/wordprocessingml/2006/main" xmlns:w14="http://schemas.microsoft.com/office/word/2010/wordml" xmlns:w15="http://schemas.microsoft.com/office/word/2012/wordml" xmlns:w16cex="http://schemas.microsoft.com/office/word/2018/wordml/cex" xmlns:w16cid="http://schemas.microsoft.com/office/word/2016/wordml/cid" xmlns:w16="http://schemas.microsoft.com/office/word/2018/wordml" xmlns:w16du="http://schemas.microsoft.com/office/word/2023/wordml/word16du" xmlns:w16sdtdh="http://schemas.microsoft.com/office/word/2020/wordml/sdtdatahash" xmlns:w16se="http://schemas.microsoft.com/office/word/2015/wordml/symex" xmlns:wpg="http://schemas.microsoft.com/office/word/2010/wordprocessingGroup" xmlns:wpi="http://schemas.microsoft.com/office/word/2010/wordprocessingInk" xmlns:wne="http://schemas.microsoft.com/office/word/2006/wordml" xmlns:wps="http://schemas.microsoft.com/office/word/2010/wordprocessingShape" mc:Ignorable="w14 w15 w16se w16cid w16 w16cex w16sdtdh w16du wp14">
+<w:numbering xmlns:wpc="http://schemas.microsoft.com/office/word/2010/wordprocessingCanvas" xmlns:cx="http://schemas.microsoft.com/office/drawing/2014/chartex" xmlns:cx1="http://schemas.microsoft.com/office/drawing/2015/9/8/chartex" xmlns:cx2="http://schemas.microsoft.com/office/drawing/2015/10/21/chartex" xmlns:cx3="http://schemas.microsoft.com/office/drawing/2016/5/9/chartex" xmlns:cx4="http://schemas.microsoft.com/office/drawing/2016/5/10/chartex" xmlns:cx5="http://schemas.microsoft.com/office/drawing/2016/5/11/chartex" xmlns:cx6="http://schemas.microsoft.com/office/drawing/2016/5/12/chartex" xmlns:cx7="http://schemas.microsoft.com/office/drawing/2016/5/13/chartex" xmlns:cx8="http://schemas.microsoft.com/office/drawing/2016/5/14/chartex" xmlns:mc="http://schemas.openxmlformats.org/markup-compatibility/2006" xmlns:aink="http://schemas.microsoft.com/office/drawing/2016/ink" xmlns:am3d="http://schemas.microsoft.com/office/drawing/2017/model3d" xmlns:o="urn:schemas-microsoft-com:office:office" xmlns:oel="http://schemas.microsoft.com/office/2019/extlst" xmlns:r="http://schemas.openxmlformats.org/officeDocument/2006/relationships" xmlns:m="http://schemas.openxmlformats.org/officeDocument/2006/math" xmlns:v="urn:schemas-microsoft-com:vml" xmlns:wp14="http://schemas.microsoft.com/office/word/2010/wordprocessingDrawing" xmlns:wp="http://schemas.openxmlformats.org/drawingml/2006/wordprocessingDrawing" xmlns:w10="urn:schemas-microsoft-com:office:word" xmlns:w="http://schemas.openxmlformats.org/wordprocessingml/2006/main" xmlns:w14="http://schemas.microsoft.com/office/word/2010/wordml" xmlns:w15="http://schemas.microsoft.com/office/word/2012/wordml" xmlns:w16cex="http://schemas.microsoft.com/office/word/2018/wordml/cex" xmlns:w16cid="http://schemas.microsoft.com/office/word/2016/wordml/cid" xmlns:w16="http://schemas.microsoft.com/office/word/2018/wordml" xmlns:w16du="http://schemas.microsoft.com/office/word/2023/wordml/word16du" xmlns:w16sdtdh="http://schemas.microsoft.com/office/word/2020/wordml/sdtdatahash" xmlns:w16sdtfl="http://schemas.microsoft.com/office/word/2024/wordml/sdtformatlock" xmlns:w16se="http://schemas.microsoft.com/office/word/2015/wordml/symex" xmlns:wpg="http://schemas.microsoft.com/office/word/2010/wordprocessingGroup" xmlns:wpi="http://schemas.microsoft.com/office/word/2010/wordprocessingInk" xmlns:wne="http://schemas.microsoft.com/office/word/2006/wordml" xmlns:wps="http://schemas.microsoft.com/office/word/2010/wordprocessingShape" mc:Ignorable="w14 w15 w16se w16cid w16 w16cex w16sdtdh w16sdtfl w16du wp14">
   <w:abstractNum w:abstractNumId="0" w15:restartNumberingAfterBreak="0">
     <w:nsid w:val="07DD4D07"/>
     <w:multiLevelType w:val="hybridMultilevel"/>
@@ -3671,7 +4074,7 @@
   <w:abstractNum w:abstractNumId="6" w15:restartNumberingAfterBreak="0">
     <w:nsid w:val="5A7C7F56"/>
     <w:multiLevelType w:val="hybridMultilevel"/>
-    <w:tmpl w:val="49BE8220"/>
+    <w:tmpl w:val="F4B2EDF6"/>
     <w:lvl w:ilvl="0" w:tplc="040C0001">
       <w:start w:val="1"/>
       <w:numFmt w:val="bullet"/>
@@ -4154,7 +4557,7 @@
 </file>
 
 <file path=word/styles.xml><?xml version="1.0" encoding="utf-8"?>
-<w:styles xmlns:mc="http://schemas.openxmlformats.org/markup-compatibility/2006" xmlns:r="http://schemas.openxmlformats.org/officeDocument/2006/relationships" xmlns:w="http://schemas.openxmlformats.org/wordprocessingml/2006/main" xmlns:w14="http://schemas.microsoft.com/office/word/2010/wordml" xmlns:w15="http://schemas.microsoft.com/office/word/2012/wordml" xmlns:w16cex="http://schemas.microsoft.com/office/word/2018/wordml/cex" xmlns:w16cid="http://schemas.microsoft.com/office/word/2016/wordml/cid" xmlns:w16="http://schemas.microsoft.com/office/word/2018/wordml" xmlns:w16du="http://schemas.microsoft.com/office/word/2023/wordml/word16du" xmlns:w16sdtdh="http://schemas.microsoft.com/office/word/2020/wordml/sdtdatahash" xmlns:w16se="http://schemas.microsoft.com/office/word/2015/wordml/symex" mc:Ignorable="w14 w15 w16se w16cid w16 w16cex w16sdtdh w16du">
+<w:styles xmlns:mc="http://schemas.openxmlformats.org/markup-compatibility/2006" xmlns:r="http://schemas.openxmlformats.org/officeDocument/2006/relationships" xmlns:w="http://schemas.openxmlformats.org/wordprocessingml/2006/main" xmlns:w14="http://schemas.microsoft.com/office/word/2010/wordml" xmlns:w15="http://schemas.microsoft.com/office/word/2012/wordml" xmlns:w16cex="http://schemas.microsoft.com/office/word/2018/wordml/cex" xmlns:w16cid="http://schemas.microsoft.com/office/word/2016/wordml/cid" xmlns:w16="http://schemas.microsoft.com/office/word/2018/wordml" xmlns:w16du="http://schemas.microsoft.com/office/word/2023/wordml/word16du" xmlns:w16sdtdh="http://schemas.microsoft.com/office/word/2020/wordml/sdtdatahash" xmlns:w16sdtfl="http://schemas.microsoft.com/office/word/2024/wordml/sdtformatlock" xmlns:w16se="http://schemas.microsoft.com/office/word/2015/wordml/symex" mc:Ignorable="w14 w15 w16se w16cid w16 w16cex w16sdtdh w16sdtfl w16du">
   <w:docDefaults>
     <w:rPrDefault>
       <w:rPr>

</xml_diff>